<commit_message>
Commented all files and edited the documentation
</commit_message>
<xml_diff>
--- a/documentation/FinalProjectDocumentation.docx
+++ b/documentation/FinalProjectDocumentation.docx
@@ -1,6 +1,6 @@
 
 <file path=word/document.xml><?xml version="1.0" encoding="utf-8"?>
-<w:document xmlns:wpc="http://schemas.microsoft.com/office/word/2010/wordprocessingCanvas" xmlns:cx="http://schemas.microsoft.com/office/drawing/2014/chartex" xmlns:cx1="http://schemas.microsoft.com/office/drawing/2015/9/8/chartex" xmlns:mc="http://schemas.openxmlformats.org/markup-compatibility/2006" xmlns:o="urn:schemas-microsoft-com:office:office" xmlns:r="http://schemas.openxmlformats.org/officeDocument/2006/relationships" xmlns:m="http://schemas.openxmlformats.org/officeDocument/2006/math" xmlns:v="urn:schemas-microsoft-com:vml" xmlns:wp14="http://schemas.microsoft.com/office/word/2010/wordprocessingDrawing" xmlns:wp="http://schemas.openxmlformats.org/drawingml/2006/wordprocessingDrawing" xmlns:w10="urn:schemas-microsoft-com:office:word" xmlns:w="http://schemas.openxmlformats.org/wordprocessingml/2006/main" xmlns:w14="http://schemas.microsoft.com/office/word/2010/wordml" xmlns:w15="http://schemas.microsoft.com/office/word/2012/wordml" xmlns:w16se="http://schemas.microsoft.com/office/word/2015/wordml/symex" xmlns:wpg="http://schemas.microsoft.com/office/word/2010/wordprocessingGroup" xmlns:wpi="http://schemas.microsoft.com/office/word/2010/wordprocessingInk" xmlns:wne="http://schemas.microsoft.com/office/word/2006/wordml" xmlns:wps="http://schemas.microsoft.com/office/word/2010/wordprocessingShape" mc:Ignorable="w14 w15 w16se wp14">
+<w:document xmlns:wpc="http://schemas.microsoft.com/office/word/2010/wordprocessingCanvas" xmlns:cx="http://schemas.microsoft.com/office/drawing/2014/chartex" xmlns:cx1="http://schemas.microsoft.com/office/drawing/2015/9/8/chartex" xmlns:cx2="http://schemas.microsoft.com/office/drawing/2015/10/21/chartex" xmlns:cx3="http://schemas.microsoft.com/office/drawing/2016/5/9/chartex" xmlns:cx4="http://schemas.microsoft.com/office/drawing/2016/5/10/chartex" xmlns:cx5="http://schemas.microsoft.com/office/drawing/2016/5/11/chartex" xmlns:cx6="http://schemas.microsoft.com/office/drawing/2016/5/12/chartex" xmlns:cx7="http://schemas.microsoft.com/office/drawing/2016/5/13/chartex" xmlns:cx8="http://schemas.microsoft.com/office/drawing/2016/5/14/chartex" xmlns:mc="http://schemas.openxmlformats.org/markup-compatibility/2006" xmlns:aink="http://schemas.microsoft.com/office/drawing/2016/ink" xmlns:am3d="http://schemas.microsoft.com/office/drawing/2017/model3d" xmlns:o="urn:schemas-microsoft-com:office:office" xmlns:r="http://schemas.openxmlformats.org/officeDocument/2006/relationships" xmlns:m="http://schemas.openxmlformats.org/officeDocument/2006/math" xmlns:v="urn:schemas-microsoft-com:vml" xmlns:wp14="http://schemas.microsoft.com/office/word/2010/wordprocessingDrawing" xmlns:wp="http://schemas.openxmlformats.org/drawingml/2006/wordprocessingDrawing" xmlns:w10="urn:schemas-microsoft-com:office:word" xmlns:w="http://schemas.openxmlformats.org/wordprocessingml/2006/main" xmlns:w14="http://schemas.microsoft.com/office/word/2010/wordml" xmlns:w15="http://schemas.microsoft.com/office/word/2012/wordml" xmlns:w16cid="http://schemas.microsoft.com/office/word/2016/wordml/cid" xmlns:w16se="http://schemas.microsoft.com/office/word/2015/wordml/symex" xmlns:wpg="http://schemas.microsoft.com/office/word/2010/wordprocessingGroup" xmlns:wpi="http://schemas.microsoft.com/office/word/2010/wordprocessingInk" xmlns:wne="http://schemas.microsoft.com/office/word/2006/wordml" xmlns:wps="http://schemas.microsoft.com/office/word/2010/wordprocessingShape" mc:Ignorable="w14 w15 w16se w16cid wp14">
   <w:body>
     <w:p>
       <w:pPr>
@@ -71,7 +71,25 @@
         <w:rPr>
           <w:color w:val="auto"/>
         </w:rPr>
-        <w:t>Course:   CSIS 3540 – Client Server Systems</w:t>
+        <w:t>Course:   CSIS 3</w:t>
+      </w:r>
+      <w:r>
+        <w:rPr>
+          <w:color w:val="auto"/>
+        </w:rPr>
+        <w:t>28</w:t>
+      </w:r>
+      <w:r>
+        <w:rPr>
+          <w:color w:val="auto"/>
+        </w:rPr>
+        <w:t xml:space="preserve">0 – </w:t>
+      </w:r>
+      <w:r>
+        <w:rPr>
+          <w:color w:val="auto"/>
+        </w:rPr>
+        <w:t>Web Scripting</w:t>
       </w:r>
     </w:p>
     <w:p>
@@ -92,7 +110,7 @@
         <w:rPr>
           <w:color w:val="auto"/>
         </w:rPr>
-        <w:t>3</w:t>
+        <w:t>5</w:t>
       </w:r>
       <w:r>
         <w:rPr>
@@ -192,6 +210,7 @@
         <w:tab/>
         <w:t xml:space="preserve">Cesar Oliveira </w:t>
       </w:r>
+      <w:proofErr w:type="spellStart"/>
       <w:r>
         <w:rPr>
           <w:color w:val="auto"/>
@@ -210,6 +229,7 @@
         </w:rPr>
         <w:t>as</w:t>
       </w:r>
+      <w:proofErr w:type="spellEnd"/>
       <w:r>
         <w:rPr>
           <w:color w:val="auto"/>
@@ -281,16 +301,61 @@
         <w:t xml:space="preserve">and search by different criteria, such as destination locations or </w:t>
       </w:r>
       <w:r>
-        <w:t>the year the ship was built. We have three entities required for this project but we also are including three supporting tables for our main entities. The supporting tables will hold only information to connect the two tables while the main entities will perform the main actions for our program. In addition</w:t>
+        <w:t xml:space="preserve">the year the ship was built. We have three entities required for this </w:t>
+      </w:r>
+      <w:r>
+        <w:t>project,</w:t>
+      </w:r>
+      <w:r>
+        <w:t xml:space="preserve"> but we also are including three supporting tables for our main entities. The supporting tables will hold only information to connect the two tables while the main entities will perform the main actions for our program. In addition</w:t>
       </w:r>
       <w:r>
         <w:t>,</w:t>
       </w:r>
       <w:r>
-        <w:t xml:space="preserve"> our main entities will also contain CRUD operations for additional informati</w:t>
+        <w:t xml:space="preserve"> </w:t>
+      </w:r>
+      <w:r>
+        <w:t>all</w:t>
+      </w:r>
+      <w:r>
+        <w:t xml:space="preserve"> entities will also contain CRUD operations for additional informati</w:t>
       </w:r>
       <w:r>
         <w:t>on to be added to the database.</w:t>
+      </w:r>
+      <w:r>
+        <w:t xml:space="preserve"> If time permits, we will add a REST API to one of our tables for additional </w:t>
+      </w:r>
+      <w:r>
+        <w:t>simplicity</w:t>
+      </w:r>
+      <w:r>
+        <w:t xml:space="preserve"> of</w:t>
+      </w:r>
+      <w:r>
+        <w:t xml:space="preserve"> data retrieval</w:t>
+      </w:r>
+      <w:r>
+        <w:t xml:space="preserve"> </w:t>
+      </w:r>
+      <w:r>
+        <w:t>from the database</w:t>
+      </w:r>
+      <w:r>
+        <w:t>,</w:t>
+      </w:r>
+      <w:r>
+        <w:t xml:space="preserve"> while adding</w:t>
+      </w:r>
+      <w:r>
+        <w:t xml:space="preserve"> another layer of complexity</w:t>
+      </w:r>
+      <w:r>
+        <w:t xml:space="preserve"> to the project</w:t>
+      </w:r>
+      <w:r>
+        <w:t>.</w:t>
       </w:r>
     </w:p>
     <w:p>
@@ -325,8 +390,21 @@
           <w:numId w:val="1"/>
         </w:numPr>
       </w:pPr>
-      <w:r>
-        <w:t>Facilities_ship:</w:t>
+      <w:proofErr w:type="spellStart"/>
+      <w:r>
+        <w:t>Facilities_</w:t>
+      </w:r>
+      <w:r>
+        <w:t>S</w:t>
+      </w:r>
+      <w:bookmarkStart w:id="0" w:name="_GoBack"/>
+      <w:bookmarkEnd w:id="0"/>
+      <w:r>
+        <w:t>hip</w:t>
+      </w:r>
+      <w:proofErr w:type="spellEnd"/>
+      <w:r>
+        <w:t>:</w:t>
       </w:r>
     </w:p>
     <w:p>
@@ -386,7 +464,10 @@
         </w:numPr>
       </w:pPr>
       <w:r>
-        <w:t>One way cruise/returns to starting departure city</w:t>
+        <w:t>One-way</w:t>
+      </w:r>
+      <w:r>
+        <w:t xml:space="preserve"> cruise/returns to starting departure city</w:t>
       </w:r>
     </w:p>
     <w:p>
@@ -814,12 +895,21 @@
                 <w:lang w:eastAsia="en-CA"/>
               </w:rPr>
             </w:pPr>
+            <w:proofErr w:type="spellStart"/>
             <w:r>
               <w:rPr>
                 <w:b w:val="0"/>
                 <w:lang w:eastAsia="en-CA"/>
               </w:rPr>
-              <w:t>Facilities_Ship and components</w:t>
+              <w:t>Facilities_Ship</w:t>
+            </w:r>
+            <w:proofErr w:type="spellEnd"/>
+            <w:r>
+              <w:rPr>
+                <w:b w:val="0"/>
+                <w:lang w:eastAsia="en-CA"/>
+              </w:rPr>
+              <w:t xml:space="preserve"> and components</w:t>
             </w:r>
           </w:p>
         </w:tc>
@@ -1295,8 +1385,6 @@
       <w:r>
         <w:t xml:space="preserve">and </w:t>
       </w:r>
-      <w:bookmarkStart w:id="0" w:name="_GoBack"/>
-      <w:bookmarkEnd w:id="0"/>
       <w:r>
         <w:t>log file.</w:t>
       </w:r>
@@ -1310,7 +1398,23 @@
         </w:numPr>
       </w:pPr>
       <w:r>
-        <w:t>Lindsey: Created components, mapper, validation and page of Facilities and Facilities_Ship. Created User Manual and search in Facilities_Ships Page.</w:t>
+        <w:t xml:space="preserve">Lindsey: Created components, mapper, validation and page of Facilities and </w:t>
+      </w:r>
+      <w:proofErr w:type="spellStart"/>
+      <w:r>
+        <w:t>Facilities_Ship</w:t>
+      </w:r>
+      <w:proofErr w:type="spellEnd"/>
+      <w:r>
+        <w:t xml:space="preserve">. Created User Manual and search in </w:t>
+      </w:r>
+      <w:proofErr w:type="spellStart"/>
+      <w:r>
+        <w:t>Facilities_Ships</w:t>
+      </w:r>
+      <w:proofErr w:type="spellEnd"/>
+      <w:r>
+        <w:t xml:space="preserve"> Page.</w:t>
       </w:r>
     </w:p>
     <w:p>
@@ -2895,13 +2999,25 @@
         <w:rPr>
           <w:rFonts w:ascii="Times New Roman" w:hAnsi="Times New Roman" w:cs="Times New Roman"/>
         </w:rPr>
-        <w:t xml:space="preserve">To add a new facility, </w:t>
-      </w:r>
-      <w:r>
-        <w:rPr>
-          <w:rFonts w:ascii="Times New Roman" w:hAnsi="Times New Roman" w:cs="Times New Roman"/>
-        </w:rPr>
-        <w:t>choose Ship and Facility to add to that ship from dropdown boxes</w:t>
+        <w:t>To add a new facility</w:t>
+      </w:r>
+      <w:r>
+        <w:rPr>
+          <w:rFonts w:ascii="Times New Roman" w:hAnsi="Times New Roman" w:cs="Times New Roman"/>
+        </w:rPr>
+        <w:t xml:space="preserve"> to a ship</w:t>
+      </w:r>
+      <w:r>
+        <w:rPr>
+          <w:rFonts w:ascii="Times New Roman" w:hAnsi="Times New Roman" w:cs="Times New Roman"/>
+        </w:rPr>
+        <w:t xml:space="preserve">, </w:t>
+      </w:r>
+      <w:r>
+        <w:rPr>
+          <w:rFonts w:ascii="Times New Roman" w:hAnsi="Times New Roman" w:cs="Times New Roman"/>
+        </w:rPr>
+        <w:t>choose Ship and Facility from dropdown boxes</w:t>
       </w:r>
       <w:r>
         <w:rPr>
@@ -3033,7 +3149,13 @@
         <w:rPr>
           <w:rFonts w:ascii="Times New Roman" w:hAnsi="Times New Roman" w:cs="Times New Roman"/>
         </w:rPr>
-        <w:t>edit will be updated to the list</w:t>
+        <w:t>information</w:t>
+      </w:r>
+      <w:r>
+        <w:rPr>
+          <w:rFonts w:ascii="Times New Roman" w:hAnsi="Times New Roman" w:cs="Times New Roman"/>
+        </w:rPr>
+        <w:t xml:space="preserve"> will be updated to the list</w:t>
       </w:r>
       <w:r>
         <w:rPr>
@@ -3081,7 +3203,7 @@
 </file>
 
 <file path=word/numbering.xml><?xml version="1.0" encoding="utf-8"?>
-<w:numbering xmlns:wpc="http://schemas.microsoft.com/office/word/2010/wordprocessingCanvas" xmlns:cx="http://schemas.microsoft.com/office/drawing/2014/chartex" xmlns:cx1="http://schemas.microsoft.com/office/drawing/2015/9/8/chartex" xmlns:mc="http://schemas.openxmlformats.org/markup-compatibility/2006" xmlns:o="urn:schemas-microsoft-com:office:office" xmlns:r="http://schemas.openxmlformats.org/officeDocument/2006/relationships" xmlns:m="http://schemas.openxmlformats.org/officeDocument/2006/math" xmlns:v="urn:schemas-microsoft-com:vml" xmlns:wp14="http://schemas.microsoft.com/office/word/2010/wordprocessingDrawing" xmlns:wp="http://schemas.openxmlformats.org/drawingml/2006/wordprocessingDrawing" xmlns:w10="urn:schemas-microsoft-com:office:word" xmlns:w="http://schemas.openxmlformats.org/wordprocessingml/2006/main" xmlns:w14="http://schemas.microsoft.com/office/word/2010/wordml" xmlns:w15="http://schemas.microsoft.com/office/word/2012/wordml" xmlns:w16se="http://schemas.microsoft.com/office/word/2015/wordml/symex" xmlns:wpg="http://schemas.microsoft.com/office/word/2010/wordprocessingGroup" xmlns:wpi="http://schemas.microsoft.com/office/word/2010/wordprocessingInk" xmlns:wne="http://schemas.microsoft.com/office/word/2006/wordml" xmlns:wps="http://schemas.microsoft.com/office/word/2010/wordprocessingShape" mc:Ignorable="w14 w15 w16se wp14">
+<w:numbering xmlns:wpc="http://schemas.microsoft.com/office/word/2010/wordprocessingCanvas" xmlns:cx="http://schemas.microsoft.com/office/drawing/2014/chartex" xmlns:cx1="http://schemas.microsoft.com/office/drawing/2015/9/8/chartex" xmlns:cx2="http://schemas.microsoft.com/office/drawing/2015/10/21/chartex" xmlns:cx3="http://schemas.microsoft.com/office/drawing/2016/5/9/chartex" xmlns:cx4="http://schemas.microsoft.com/office/drawing/2016/5/10/chartex" xmlns:cx5="http://schemas.microsoft.com/office/drawing/2016/5/11/chartex" xmlns:cx6="http://schemas.microsoft.com/office/drawing/2016/5/12/chartex" xmlns:cx7="http://schemas.microsoft.com/office/drawing/2016/5/13/chartex" xmlns:cx8="http://schemas.microsoft.com/office/drawing/2016/5/14/chartex" xmlns:mc="http://schemas.openxmlformats.org/markup-compatibility/2006" xmlns:aink="http://schemas.microsoft.com/office/drawing/2016/ink" xmlns:am3d="http://schemas.microsoft.com/office/drawing/2017/model3d" xmlns:o="urn:schemas-microsoft-com:office:office" xmlns:r="http://schemas.openxmlformats.org/officeDocument/2006/relationships" xmlns:m="http://schemas.openxmlformats.org/officeDocument/2006/math" xmlns:v="urn:schemas-microsoft-com:vml" xmlns:wp14="http://schemas.microsoft.com/office/word/2010/wordprocessingDrawing" xmlns:wp="http://schemas.openxmlformats.org/drawingml/2006/wordprocessingDrawing" xmlns:w10="urn:schemas-microsoft-com:office:word" xmlns:w="http://schemas.openxmlformats.org/wordprocessingml/2006/main" xmlns:w14="http://schemas.microsoft.com/office/word/2010/wordml" xmlns:w15="http://schemas.microsoft.com/office/word/2012/wordml" xmlns:w16cid="http://schemas.microsoft.com/office/word/2016/wordml/cid" xmlns:w16se="http://schemas.microsoft.com/office/word/2015/wordml/symex" xmlns:wpg="http://schemas.microsoft.com/office/word/2010/wordprocessingGroup" xmlns:wpi="http://schemas.microsoft.com/office/word/2010/wordprocessingInk" xmlns:wne="http://schemas.microsoft.com/office/word/2006/wordml" xmlns:wps="http://schemas.microsoft.com/office/word/2010/wordprocessingShape" mc:Ignorable="w14 w15 w16se w16cid wp14">
   <w:abstractNum w:abstractNumId="0" w15:restartNumberingAfterBreak="0">
     <w:nsid w:val="0CCF09D9"/>
     <w:multiLevelType w:val="hybridMultilevel"/>
@@ -4556,7 +4678,7 @@
 </file>
 
 <file path=word/styles.xml><?xml version="1.0" encoding="utf-8"?>
-<w:styles xmlns:mc="http://schemas.openxmlformats.org/markup-compatibility/2006" xmlns:r="http://schemas.openxmlformats.org/officeDocument/2006/relationships" xmlns:w="http://schemas.openxmlformats.org/wordprocessingml/2006/main" xmlns:w14="http://schemas.microsoft.com/office/word/2010/wordml" xmlns:w15="http://schemas.microsoft.com/office/word/2012/wordml" xmlns:w16se="http://schemas.microsoft.com/office/word/2015/wordml/symex" mc:Ignorable="w14 w15 w16se">
+<w:styles xmlns:mc="http://schemas.openxmlformats.org/markup-compatibility/2006" xmlns:r="http://schemas.openxmlformats.org/officeDocument/2006/relationships" xmlns:w="http://schemas.openxmlformats.org/wordprocessingml/2006/main" xmlns:w14="http://schemas.microsoft.com/office/word/2010/wordml" xmlns:w15="http://schemas.microsoft.com/office/word/2012/wordml" xmlns:w16cid="http://schemas.microsoft.com/office/word/2016/wordml/cid" xmlns:w16se="http://schemas.microsoft.com/office/word/2015/wordml/symex" mc:Ignorable="w14 w15 w16se w16cid">
   <w:docDefaults>
     <w:rPrDefault>
       <w:rPr>
@@ -4572,7 +4694,7 @@
       </w:pPr>
     </w:pPrDefault>
   </w:docDefaults>
-  <w:latentStyles w:defLockedState="0" w:defUIPriority="99" w:defSemiHidden="0" w:defUnhideWhenUsed="0" w:defQFormat="0" w:count="371">
+  <w:latentStyles w:defLockedState="0" w:defUIPriority="99" w:defSemiHidden="0" w:defUnhideWhenUsed="0" w:defQFormat="0" w:count="375">
     <w:lsdException w:name="Normal" w:uiPriority="0" w:qFormat="1"/>
     <w:lsdException w:name="heading 1" w:uiPriority="9" w:qFormat="1"/>
     <w:lsdException w:name="heading 2" w:semiHidden="1" w:uiPriority="9" w:unhideWhenUsed="1" w:qFormat="1"/>
@@ -4678,7 +4800,6 @@
     <w:lsdException w:name="HTML Sample" w:semiHidden="1" w:unhideWhenUsed="1"/>
     <w:lsdException w:name="HTML Typewriter" w:semiHidden="1" w:unhideWhenUsed="1"/>
     <w:lsdException w:name="HTML Variable" w:semiHidden="1" w:unhideWhenUsed="1"/>
-    <w:lsdException w:name="Normal Table" w:semiHidden="1" w:unhideWhenUsed="1"/>
     <w:lsdException w:name="annotation subject" w:semiHidden="1" w:unhideWhenUsed="1"/>
     <w:lsdException w:name="No List" w:semiHidden="1" w:unhideWhenUsed="1"/>
     <w:lsdException w:name="Outline List 1" w:semiHidden="1" w:unhideWhenUsed="1"/>
@@ -4722,10 +4843,8 @@
     <w:lsdException w:name="Table Elegant" w:semiHidden="1" w:unhideWhenUsed="1"/>
     <w:lsdException w:name="Table Professional" w:semiHidden="1" w:unhideWhenUsed="1"/>
     <w:lsdException w:name="Table Subtle 1" w:semiHidden="1" w:unhideWhenUsed="1"/>
-    <w:lsdException w:name="Table Subtle 2" w:semiHidden="1" w:unhideWhenUsed="1"/>
     <w:lsdException w:name="Table Web 1" w:semiHidden="1" w:unhideWhenUsed="1"/>
     <w:lsdException w:name="Table Web 2" w:semiHidden="1" w:unhideWhenUsed="1"/>
-    <w:lsdException w:name="Table Web 3" w:semiHidden="1" w:unhideWhenUsed="1"/>
     <w:lsdException w:name="Balloon Text" w:semiHidden="1" w:unhideWhenUsed="1"/>
     <w:lsdException w:name="Table Grid" w:uiPriority="39"/>
     <w:lsdException w:name="Table Theme" w:semiHidden="1" w:unhideWhenUsed="1"/>
@@ -4944,6 +5063,10 @@
     <w:lsdException w:name="List Table 5 Dark Accent 6" w:uiPriority="50"/>
     <w:lsdException w:name="List Table 6 Colorful Accent 6" w:uiPriority="51"/>
     <w:lsdException w:name="List Table 7 Colorful Accent 6" w:uiPriority="52"/>
+    <w:lsdException w:name="Mention" w:semiHidden="1" w:unhideWhenUsed="1"/>
+    <w:lsdException w:name="Smart Hyperlink" w:semiHidden="1" w:unhideWhenUsed="1"/>
+    <w:lsdException w:name="Hashtag" w:semiHidden="1" w:unhideWhenUsed="1"/>
+    <w:lsdException w:name="Unresolved Mention" w:semiHidden="1" w:unhideWhenUsed="1"/>
   </w:latentStyles>
   <w:style w:type="paragraph" w:default="1" w:styleId="Normal">
     <w:name w:val="Normal"/>
@@ -5480,7 +5603,7 @@
 </file>
 
 <file path=customXml/itemProps1.xml><?xml version="1.0" encoding="utf-8"?>
-<ds:datastoreItem xmlns:ds="http://schemas.openxmlformats.org/officeDocument/2006/customXml" ds:itemID="{751E43BC-E909-4858-89D1-7ED39EE78AA3}">
+<ds:datastoreItem xmlns:ds="http://schemas.openxmlformats.org/officeDocument/2006/customXml" ds:itemID="{637C2A57-7582-44B3-9858-9BC3DAF0F82D}">
   <ds:schemaRefs>
     <ds:schemaRef ds:uri="http://schemas.openxmlformats.org/officeDocument/2006/bibliography"/>
   </ds:schemaRefs>

</xml_diff>